<commit_message>
codigos ajustados a las specs
</commit_message>
<xml_diff>
--- a/Explicacion.docx
+++ b/Explicacion.docx
@@ -72,7 +72,7 @@
       <w:r>
         <w:rPr>
           <w:noProof/>
-          <w:lang w:val="es-ES" w:eastAsia="es-ES"/>
+          <w:lang w:eastAsia="ca-ES"/>
         </w:rPr>
         <w:drawing>
           <wp:inline distT="0" distB="0" distL="0" distR="0" wp14:anchorId="6C57A287" wp14:editId="79030954">
@@ -154,7 +154,7 @@
       <w:r>
         <w:rPr>
           <w:noProof/>
-          <w:lang w:val="es-ES" w:eastAsia="es-ES"/>
+          <w:lang w:eastAsia="ca-ES"/>
         </w:rPr>
         <w:drawing>
           <wp:inline distT="0" distB="0" distL="0" distR="0" wp14:anchorId="4A431311" wp14:editId="0A5D4385">
@@ -228,7 +228,8 @@
       </w:pPr>
       <w:r>
         <w:rPr>
-          <w:lang w:val="es-ES"/>
+          <w:noProof/>
+          <w:lang w:eastAsia="ca-ES"/>
         </w:rPr>
         <w:drawing>
           <wp:inline distT="0" distB="0" distL="0" distR="0" wp14:anchorId="5416823F" wp14:editId="6AD98848">
@@ -275,7 +276,8 @@
       </w:pPr>
       <w:r>
         <w:rPr>
-          <w:lang w:val="es-ES"/>
+          <w:noProof/>
+          <w:lang w:eastAsia="ca-ES"/>
         </w:rPr>
         <w:lastRenderedPageBreak/>
         <w:drawing>
@@ -323,7 +325,8 @@
       </w:pPr>
       <w:r>
         <w:rPr>
-          <w:lang w:val="es-ES"/>
+          <w:noProof/>
+          <w:lang w:eastAsia="ca-ES"/>
         </w:rPr>
         <w:drawing>
           <wp:inline distT="0" distB="0" distL="0" distR="0" wp14:anchorId="0ABB599B" wp14:editId="252A5E3C">
@@ -430,7 +433,7 @@
       <w:r>
         <w:rPr>
           <w:noProof/>
-          <w:lang w:val="es-ES" w:eastAsia="es-ES"/>
+          <w:lang w:eastAsia="ca-ES"/>
         </w:rPr>
         <w:drawing>
           <wp:inline distT="0" distB="0" distL="0" distR="0" wp14:anchorId="35152149" wp14:editId="6848D64B">
@@ -484,7 +487,8 @@
       </w:pPr>
       <w:r>
         <w:rPr>
-          <w:lang w:val="es-ES"/>
+          <w:noProof/>
+          <w:lang w:eastAsia="ca-ES"/>
         </w:rPr>
         <w:lastRenderedPageBreak/>
         <w:drawing>
@@ -588,7 +592,7 @@
       <w:r>
         <w:rPr>
           <w:noProof/>
-          <w:lang w:val="es-ES" w:eastAsia="es-ES"/>
+          <w:lang w:eastAsia="ca-ES"/>
         </w:rPr>
         <w:drawing>
           <wp:inline distT="0" distB="0" distL="0" distR="0" wp14:anchorId="4BA22B1F" wp14:editId="74AF7E64">
@@ -872,7 +876,8 @@
       </w:pPr>
       <w:r>
         <w:rPr>
-          <w:lang w:val="es-ES"/>
+          <w:noProof/>
+          <w:lang w:eastAsia="ca-ES"/>
         </w:rPr>
         <w:drawing>
           <wp:inline distT="0" distB="0" distL="0" distR="0" wp14:anchorId="1ABD9DC4" wp14:editId="6D95E165">
@@ -1001,7 +1006,8 @@
       </w:pPr>
       <w:r>
         <w:rPr>
-          <w:lang w:val="es-ES"/>
+          <w:noProof/>
+          <w:lang w:eastAsia="ca-ES"/>
         </w:rPr>
         <w:lastRenderedPageBreak/>
         <w:drawing>
@@ -1107,23 +1113,50 @@
         </w:rPr>
         <w:t>.</w:t>
       </w:r>
-    </w:p>
-    <w:p>
-      <w:pPr>
-        <w:rPr>
-          <w:lang w:val="es-ES"/>
-        </w:rPr>
-      </w:pPr>
-      <w:r>
-        <w:rPr>
-          <w:noProof/>
-          <w:lang w:val="es-ES" w:eastAsia="es-ES"/>
+      <w:r>
+        <w:rPr>
+          <w:lang w:val="es-ES"/>
+        </w:rPr>
+        <w:t xml:space="preserve"> Este proceso es la </w:t>
+      </w:r>
+      <w:proofErr w:type="spellStart"/>
+      <w:r>
+        <w:rPr>
+          <w:b/>
+          <w:lang w:val="es-ES"/>
+        </w:rPr>
+        <w:t>spec</w:t>
+      </w:r>
+      <w:proofErr w:type="spellEnd"/>
+      <w:r>
+        <w:rPr>
+          <w:b/>
+          <w:lang w:val="es-ES"/>
+        </w:rPr>
+        <w:t xml:space="preserve"> 18</w:t>
+      </w:r>
+      <w:r>
+        <w:rPr>
+          <w:lang w:val="es-ES"/>
+        </w:rPr>
+        <w:t>.</w:t>
+      </w:r>
+    </w:p>
+    <w:p>
+      <w:pPr>
+        <w:rPr>
+          <w:lang w:val="es-ES"/>
+        </w:rPr>
+      </w:pPr>
+      <w:r>
+        <w:rPr>
+          <w:lang w:val="es-ES"/>
         </w:rPr>
         <w:drawing>
-          <wp:inline distT="0" distB="0" distL="0" distR="0" wp14:anchorId="7BEAE035" wp14:editId="40A3EF4B">
-            <wp:extent cx="4319752" cy="2030186"/>
-            <wp:effectExtent l="0" t="0" r="5080" b="8255"/>
-            <wp:docPr id="6" name="Imagen 6"/>
+          <wp:inline distT="0" distB="0" distL="0" distR="0" wp14:anchorId="2E18A495" wp14:editId="236DC083">
+            <wp:extent cx="5400040" cy="2954020"/>
+            <wp:effectExtent l="0" t="0" r="0" b="0"/>
+            <wp:docPr id="17" name="Imatge 17"/>
             <wp:cNvGraphicFramePr>
               <a:graphicFrameLocks xmlns:a="http://schemas.openxmlformats.org/drawingml/2006/main" noChangeAspect="1"/>
             </wp:cNvGraphicFramePr>
@@ -1134,27 +1167,20 @@
                     <pic:cNvPr id="1" name=""/>
                     <pic:cNvPicPr/>
                   </pic:nvPicPr>
-                  <pic:blipFill rotWithShape="1">
+                  <pic:blipFill>
                     <a:blip r:embed="rId14"/>
-                    <a:srcRect b="44436"/>
-                    <a:stretch/>
+                    <a:stretch>
+                      <a:fillRect/>
+                    </a:stretch>
                   </pic:blipFill>
-                  <pic:spPr bwMode="auto">
+                  <pic:spPr>
                     <a:xfrm>
                       <a:off x="0" y="0"/>
-                      <a:ext cx="4320000" cy="2030303"/>
+                      <a:ext cx="5400040" cy="2954020"/>
                     </a:xfrm>
                     <a:prstGeom prst="rect">
                       <a:avLst/>
                     </a:prstGeom>
-                    <a:ln>
-                      <a:noFill/>
-                    </a:ln>
-                    <a:extLst>
-                      <a:ext uri="{53640926-AAD7-44D8-BBD7-CCE9431645EC}">
-                        <a14:shadowObscured xmlns:a14="http://schemas.microsoft.com/office/drawing/2010/main"/>
-                      </a:ext>
-                    </a:extLst>
                   </pic:spPr>
                 </pic:pic>
               </a:graphicData>
@@ -1175,6 +1201,12 @@
         </w:rPr>
         <w:t>Las dos BBDD</w:t>
       </w:r>
+      <w:r>
+        <w:rPr>
+          <w:lang w:val="es-ES"/>
+        </w:rPr>
+        <w:t xml:space="preserve"> de usuarios y transacciones junto con la BBDD del menú</w:t>
+      </w:r>
     </w:p>
     <w:p>
       <w:pPr>
@@ -1192,7 +1224,7 @@
       <w:r>
         <w:rPr>
           <w:noProof/>
-          <w:lang w:val="es-ES" w:eastAsia="es-ES"/>
+          <w:lang w:eastAsia="ca-ES"/>
         </w:rPr>
         <w:drawing>
           <wp:inline distT="0" distB="0" distL="0" distR="0" wp14:anchorId="51AD8AFD" wp14:editId="0B4CFD77">
@@ -1248,40 +1280,45 @@
         <w:rPr>
           <w:lang w:val="es-ES"/>
         </w:rPr>
-        <w:t>La page, aunque no era obligatoria</w:t>
-      </w:r>
-    </w:p>
-    <w:p>
-      <w:pPr>
-        <w:rPr>
-          <w:lang w:val="es-ES"/>
-        </w:rPr>
-      </w:pPr>
-    </w:p>
-    <w:p>
-      <w:pPr>
-        <w:rPr>
-          <w:lang w:val="es-ES"/>
-        </w:rPr>
-      </w:pPr>
-    </w:p>
-    <w:p>
-      <w:pPr>
-        <w:rPr>
-          <w:lang w:val="es-ES"/>
-        </w:rPr>
-      </w:pPr>
-      <w:r>
-        <w:rPr>
-          <w:noProof/>
-          <w:lang w:val="es-ES" w:eastAsia="es-ES"/>
+        <w:t xml:space="preserve">La page, </w:t>
+      </w:r>
+      <w:r>
+        <w:rPr>
+          <w:lang w:val="es-ES"/>
+        </w:rPr>
+        <w:t>aun no es necesaria</w:t>
+      </w:r>
+    </w:p>
+    <w:p>
+      <w:pPr>
+        <w:rPr>
+          <w:lang w:val="es-ES"/>
+        </w:rPr>
+      </w:pPr>
+    </w:p>
+    <w:p>
+      <w:pPr>
+        <w:rPr>
+          <w:lang w:val="es-ES"/>
+        </w:rPr>
+      </w:pPr>
+    </w:p>
+    <w:p>
+      <w:pPr>
+        <w:rPr>
+          <w:lang w:val="es-ES"/>
+        </w:rPr>
+      </w:pPr>
+      <w:r>
+        <w:rPr>
+          <w:lang w:val="es-ES"/>
         </w:rPr>
         <w:lastRenderedPageBreak/>
         <w:drawing>
-          <wp:inline distT="0" distB="0" distL="0" distR="0" wp14:anchorId="69AD5722" wp14:editId="75CF3F24">
-            <wp:extent cx="4319726" cy="2183765"/>
-            <wp:effectExtent l="0" t="0" r="5080" b="6985"/>
-            <wp:docPr id="7" name="Imagen 7"/>
+          <wp:inline distT="0" distB="0" distL="0" distR="0" wp14:anchorId="03E3C6CE" wp14:editId="36E183A2">
+            <wp:extent cx="5400040" cy="3174365"/>
+            <wp:effectExtent l="0" t="0" r="0" b="6985"/>
+            <wp:docPr id="16" name="Imatge 16"/>
             <wp:cNvGraphicFramePr>
               <a:graphicFrameLocks xmlns:a="http://schemas.openxmlformats.org/drawingml/2006/main" noChangeAspect="1"/>
             </wp:cNvGraphicFramePr>
@@ -1292,27 +1329,20 @@
                     <pic:cNvPr id="1" name=""/>
                     <pic:cNvPicPr/>
                   </pic:nvPicPr>
-                  <pic:blipFill rotWithShape="1">
+                  <pic:blipFill>
                     <a:blip r:embed="rId16"/>
-                    <a:srcRect t="41103"/>
-                    <a:stretch/>
+                    <a:stretch>
+                      <a:fillRect/>
+                    </a:stretch>
                   </pic:blipFill>
-                  <pic:spPr bwMode="auto">
+                  <pic:spPr>
                     <a:xfrm>
                       <a:off x="0" y="0"/>
-                      <a:ext cx="4320000" cy="2183903"/>
+                      <a:ext cx="5400040" cy="3174365"/>
                     </a:xfrm>
                     <a:prstGeom prst="rect">
                       <a:avLst/>
                     </a:prstGeom>
-                    <a:ln>
-                      <a:noFill/>
-                    </a:ln>
-                    <a:extLst>
-                      <a:ext uri="{53640926-AAD7-44D8-BBD7-CCE9431645EC}">
-                        <a14:shadowObscured xmlns:a14="http://schemas.microsoft.com/office/drawing/2010/main"/>
-                      </a:ext>
-                    </a:extLst>
                   </pic:spPr>
                 </pic:pic>
               </a:graphicData>
@@ -1331,46 +1361,97 @@
         <w:rPr>
           <w:lang w:val="es-ES"/>
         </w:rPr>
-        <w:t xml:space="preserve">El script del </w:t>
-      </w:r>
-      <w:proofErr w:type="spellStart"/>
-      <w:r>
-        <w:rPr>
-          <w:lang w:val="es-ES"/>
-        </w:rPr>
-        <w:t>Menu</w:t>
-      </w:r>
-      <w:proofErr w:type="spellEnd"/>
-      <w:r>
-        <w:rPr>
-          <w:lang w:val="es-ES"/>
-        </w:rPr>
-        <w:t>, he hecho funcionar las 4 opciones</w:t>
-      </w:r>
-    </w:p>
-    <w:p>
-      <w:pPr>
-        <w:rPr>
-          <w:lang w:val="es-ES"/>
-        </w:rPr>
-      </w:pPr>
-    </w:p>
-    <w:p>
-      <w:pPr>
-        <w:rPr>
-          <w:lang w:val="es-ES"/>
-        </w:rPr>
-      </w:pPr>
-      <w:r>
-        <w:rPr>
-          <w:noProof/>
-          <w:lang w:val="es-ES" w:eastAsia="es-ES"/>
+        <w:t xml:space="preserve">Los scripts de ambas </w:t>
+      </w:r>
+      <w:proofErr w:type="spellStart"/>
+      <w:r>
+        <w:rPr>
+          <w:lang w:val="es-ES"/>
+        </w:rPr>
+        <w:t>specs</w:t>
+      </w:r>
+      <w:proofErr w:type="spellEnd"/>
+      <w:r>
+        <w:rPr>
+          <w:lang w:val="es-ES"/>
+        </w:rPr>
+        <w:t xml:space="preserve">, la primera es la </w:t>
+      </w:r>
+      <w:proofErr w:type="spellStart"/>
+      <w:r>
+        <w:rPr>
+          <w:b/>
+          <w:lang w:val="es-ES"/>
+        </w:rPr>
+        <w:t>spec</w:t>
+      </w:r>
+      <w:proofErr w:type="spellEnd"/>
+      <w:r>
+        <w:rPr>
+          <w:b/>
+          <w:lang w:val="es-ES"/>
+        </w:rPr>
+        <w:t xml:space="preserve"> 19</w:t>
+      </w:r>
+      <w:r>
+        <w:rPr>
+          <w:lang w:val="es-ES"/>
+        </w:rPr>
+        <w:t xml:space="preserve">, que nos inserta las opciones de menú en una tabla (que solo tiene código de opción y texto de la opción). La </w:t>
+      </w:r>
+      <w:proofErr w:type="spellStart"/>
+      <w:r>
+        <w:rPr>
+          <w:b/>
+          <w:lang w:val="es-ES"/>
+        </w:rPr>
+        <w:t>spec</w:t>
+      </w:r>
+      <w:proofErr w:type="spellEnd"/>
+      <w:r>
+        <w:rPr>
+          <w:b/>
+          <w:lang w:val="es-ES"/>
+        </w:rPr>
+        <w:t xml:space="preserve"> 20</w:t>
+      </w:r>
+      <w:r>
+        <w:rPr>
+          <w:lang w:val="es-ES"/>
+        </w:rPr>
+        <w:t xml:space="preserve"> nos da la opción de hacer 2 consultas, o bien ver todos los usuarios de nuestra Base de datos o bie</w:t>
+      </w:r>
+      <w:bookmarkStart w:id="0" w:name="_GoBack"/>
+      <w:bookmarkEnd w:id="0"/>
+      <w:r>
+        <w:rPr>
+          <w:lang w:val="es-ES"/>
+        </w:rPr>
+        <w:t>n seleccionar un usuario y ver sus transferencias.</w:t>
+      </w:r>
+    </w:p>
+    <w:p>
+      <w:pPr>
+        <w:rPr>
+          <w:lang w:val="es-ES"/>
+        </w:rPr>
+      </w:pPr>
+    </w:p>
+    <w:p>
+      <w:pPr>
+        <w:rPr>
+          <w:lang w:val="es-ES"/>
+        </w:rPr>
+      </w:pPr>
+      <w:r>
+        <w:rPr>
+          <w:lang w:val="es-ES"/>
         </w:rPr>
         <w:drawing>
-          <wp:inline distT="0" distB="0" distL="0" distR="0" wp14:anchorId="27BD82A0" wp14:editId="0C3EC671">
-            <wp:extent cx="4319884" cy="1534886"/>
-            <wp:effectExtent l="0" t="0" r="5080" b="8255"/>
-            <wp:docPr id="9" name="Imagen 9"/>
+          <wp:inline distT="0" distB="0" distL="0" distR="0" wp14:anchorId="109F4AD4" wp14:editId="0C2142BE">
+            <wp:extent cx="4320000" cy="1818000"/>
+            <wp:effectExtent l="0" t="0" r="4445" b="0"/>
+            <wp:docPr id="15" name="Imatge 15"/>
             <wp:cNvGraphicFramePr>
               <a:graphicFrameLocks xmlns:a="http://schemas.openxmlformats.org/drawingml/2006/main" noChangeAspect="1"/>
             </wp:cNvGraphicFramePr>
@@ -1381,27 +1462,20 @@
                     <pic:cNvPr id="1" name=""/>
                     <pic:cNvPicPr/>
                   </pic:nvPicPr>
-                  <pic:blipFill rotWithShape="1">
-                    <a:blip r:embed="rId4"/>
-                    <a:srcRect b="36740"/>
-                    <a:stretch/>
+                  <pic:blipFill>
+                    <a:blip r:embed="rId17"/>
+                    <a:stretch>
+                      <a:fillRect/>
+                    </a:stretch>
                   </pic:blipFill>
-                  <pic:spPr bwMode="auto">
+                  <pic:spPr>
                     <a:xfrm>
                       <a:off x="0" y="0"/>
-                      <a:ext cx="4320000" cy="1534927"/>
+                      <a:ext cx="4320000" cy="1818000"/>
                     </a:xfrm>
                     <a:prstGeom prst="rect">
                       <a:avLst/>
                     </a:prstGeom>
-                    <a:ln>
-                      <a:noFill/>
-                    </a:ln>
-                    <a:extLst>
-                      <a:ext uri="{53640926-AAD7-44D8-BBD7-CCE9431645EC}">
-                        <a14:shadowObscured xmlns:a14="http://schemas.microsoft.com/office/drawing/2010/main"/>
-                      </a:ext>
-                    </a:extLst>
                   </pic:spPr>
                 </pic:pic>
               </a:graphicData>
@@ -1428,10 +1502,20 @@
         <w:rPr>
           <w:lang w:val="es-ES"/>
         </w:rPr>
-        <w:t xml:space="preserve"> para crear las tablas, el código del menú y la page </w:t>
-      </w:r>
-      <w:bookmarkStart w:id="0" w:name="_GoBack"/>
-      <w:bookmarkEnd w:id="0"/>
+        <w:t xml:space="preserve"> para crear las tablas y</w:t>
+      </w:r>
+      <w:r>
+        <w:rPr>
+          <w:lang w:val="es-ES"/>
+        </w:rPr>
+        <w:t xml:space="preserve"> </w:t>
+      </w:r>
+      <w:r>
+        <w:rPr>
+          <w:lang w:val="es-ES"/>
+        </w:rPr>
+        <w:t xml:space="preserve">los códigos </w:t>
+      </w:r>
     </w:p>
     <w:p>
       <w:pPr>
@@ -1851,13 +1935,13 @@
     <w:name w:val="Normal"/>
     <w:qFormat/>
   </w:style>
-  <w:style w:type="character" w:default="1" w:styleId="Fuentedeprrafopredeter">
+  <w:style w:type="character" w:default="1" w:styleId="Tipusdelletraperdefectedelpargraf">
     <w:name w:val="Default Paragraph Font"/>
     <w:uiPriority w:val="1"/>
     <w:semiHidden/>
     <w:unhideWhenUsed/>
   </w:style>
-  <w:style w:type="table" w:default="1" w:styleId="Tablanormal">
+  <w:style w:type="table" w:default="1" w:styleId="Taulanormal">
     <w:name w:val="Normal Table"/>
     <w:uiPriority w:val="99"/>
     <w:semiHidden/>
@@ -1872,15 +1956,15 @@
       </w:tblCellMar>
     </w:tblPr>
   </w:style>
-  <w:style w:type="numbering" w:default="1" w:styleId="Sinlista">
+  <w:style w:type="numbering" w:default="1" w:styleId="Sensellista">
     <w:name w:val="No List"/>
     <w:uiPriority w:val="99"/>
     <w:semiHidden/>
     <w:unhideWhenUsed/>
   </w:style>
-  <w:style w:type="character" w:styleId="Hipervnculo">
+  <w:style w:type="character" w:styleId="Enlla">
     <w:name w:val="Hyperlink"/>
-    <w:basedOn w:val="Fuentedeprrafopredeter"/>
+    <w:basedOn w:val="Tipusdelletraperdefectedelpargraf"/>
     <w:uiPriority w:val="99"/>
     <w:unhideWhenUsed/>
     <w:rsid w:val="004B577A"/>
@@ -1889,9 +1973,9 @@
       <w:u w:val="single"/>
     </w:rPr>
   </w:style>
-  <w:style w:type="character" w:styleId="Hipervnculovisitado">
+  <w:style w:type="character" w:styleId="Enllavisitat">
     <w:name w:val="FollowedHyperlink"/>
-    <w:basedOn w:val="Fuentedeprrafopredeter"/>
+    <w:basedOn w:val="Tipusdelletraperdefectedelpargraf"/>
     <w:uiPriority w:val="99"/>
     <w:semiHidden/>
     <w:unhideWhenUsed/>

</xml_diff>